<commit_message>
FLA Tutorial 1 submission
</commit_message>
<xml_diff>
--- a/5thSem/Software engineering/SRS Template draft.docx
+++ b/5thSem/Software engineering/SRS Template draft.docx
@@ -1953,12 +1953,6 @@
         <w:gridCol w:w="1584"/>
       </w:tblGrid>
       <w:tr>
-        <w:tblPrEx>
-          <w:tblCellMar>
-            <w:top w:w="0" w:type="dxa"/>
-            <w:bottom w:w="0" w:type="dxa"/>
-          </w:tblCellMar>
-        </w:tblPrEx>
         <w:tc>
           <w:tcPr>
             <w:tcW w:w="2160" w:type="dxa"/>
@@ -2053,12 +2047,6 @@
         </w:tc>
       </w:tr>
       <w:tr>
-        <w:tblPrEx>
-          <w:tblCellMar>
-            <w:top w:w="0" w:type="dxa"/>
-            <w:bottom w:w="0" w:type="dxa"/>
-          </w:tblCellMar>
-        </w:tblPrEx>
         <w:tc>
           <w:tcPr>
             <w:tcW w:w="2160" w:type="dxa"/>
@@ -2113,12 +2101,6 @@
         </w:tc>
       </w:tr>
       <w:tr>
-        <w:tblPrEx>
-          <w:tblCellMar>
-            <w:top w:w="0" w:type="dxa"/>
-            <w:bottom w:w="0" w:type="dxa"/>
-          </w:tblCellMar>
-        </w:tblPrEx>
         <w:tc>
           <w:tcPr>
             <w:tcW w:w="2160" w:type="dxa"/>
@@ -2561,25 +2543,7 @@
           <w:szCs w:val="22"/>
           <w:lang w:val="en-GB" w:eastAsia="en-GB"/>
         </w:rPr>
-        <w:t>Users can seamlessly link their mobile numbers to their bank accounts during registration,</w:t>
-      </w:r>
-      <w:r>
-        <w:rPr>
-          <w:rFonts w:ascii="Arial" w:hAnsi="Arial" w:cs="Arial"/>
-          <w:sz w:val="22"/>
-          <w:szCs w:val="22"/>
-          <w:lang w:val="en-GB" w:eastAsia="en-GB"/>
-        </w:rPr>
-        <w:t xml:space="preserve"> </w:t>
-      </w:r>
-      <w:r>
-        <w:rPr>
-          <w:rFonts w:ascii="Arial" w:hAnsi="Arial" w:cs="Arial"/>
-          <w:sz w:val="22"/>
-          <w:szCs w:val="22"/>
-          <w:lang w:val="en-GB" w:eastAsia="en-GB"/>
-        </w:rPr>
-        <w:t>eliminating the need for traditional login credentials.</w:t>
+        <w:t>Users can seamlessly link their mobile numbers to their bank accounts during registration, eliminating the need for traditional login credentials.</w:t>
       </w:r>
     </w:p>
     <w:p>
@@ -2885,79 +2849,7 @@
           <w:szCs w:val="22"/>
           <w:lang w:val="en-GB" w:eastAsia="en-GB"/>
         </w:rPr>
-        <w:t>This project's overall scope is to create a digital banking and</w:t>
-      </w:r>
-      <w:r>
-        <w:rPr>
-          <w:rFonts w:ascii="Arial" w:hAnsi="Arial" w:cs="Arial"/>
-          <w:sz w:val="22"/>
-          <w:szCs w:val="22"/>
-          <w:lang w:val="en-GB" w:eastAsia="en-GB"/>
-        </w:rPr>
-        <w:t xml:space="preserve"> </w:t>
-      </w:r>
-      <w:r>
-        <w:rPr>
-          <w:rFonts w:ascii="Arial" w:hAnsi="Arial" w:cs="Arial"/>
-          <w:sz w:val="22"/>
-          <w:szCs w:val="22"/>
-          <w:lang w:val="en-GB" w:eastAsia="en-GB"/>
-        </w:rPr>
-        <w:t>payment application that not only meets the basic needs of users but also</w:t>
-      </w:r>
-      <w:r>
-        <w:rPr>
-          <w:rFonts w:ascii="Arial" w:hAnsi="Arial" w:cs="Arial"/>
-          <w:sz w:val="22"/>
-          <w:szCs w:val="22"/>
-          <w:lang w:val="en-GB" w:eastAsia="en-GB"/>
-        </w:rPr>
-        <w:t xml:space="preserve"> </w:t>
-      </w:r>
-      <w:r>
-        <w:rPr>
-          <w:rFonts w:ascii="Arial" w:hAnsi="Arial" w:cs="Arial"/>
-          <w:sz w:val="22"/>
-          <w:szCs w:val="22"/>
-          <w:lang w:val="en-GB" w:eastAsia="en-GB"/>
-        </w:rPr>
-        <w:t>anticipates and addresses emerging trends in the digital financial landscape.</w:t>
-      </w:r>
-      <w:r>
-        <w:rPr>
-          <w:rFonts w:ascii="Arial" w:hAnsi="Arial" w:cs="Arial"/>
-          <w:sz w:val="22"/>
-          <w:szCs w:val="22"/>
-          <w:lang w:val="en-GB" w:eastAsia="en-GB"/>
-        </w:rPr>
-        <w:t xml:space="preserve"> </w:t>
-      </w:r>
-      <w:r>
-        <w:rPr>
-          <w:rFonts w:ascii="Arial" w:hAnsi="Arial" w:cs="Arial"/>
-          <w:sz w:val="22"/>
-          <w:szCs w:val="22"/>
-          <w:lang w:val="en-GB" w:eastAsia="en-GB"/>
-        </w:rPr>
-        <w:t>It aims to provide a secure, user-friendly, and efficient platform for</w:t>
-      </w:r>
-      <w:r>
-        <w:rPr>
-          <w:rFonts w:ascii="Arial" w:hAnsi="Arial" w:cs="Arial"/>
-          <w:sz w:val="22"/>
-          <w:szCs w:val="22"/>
-          <w:lang w:val="en-GB" w:eastAsia="en-GB"/>
-        </w:rPr>
-        <w:t xml:space="preserve"> </w:t>
-      </w:r>
-      <w:r>
-        <w:rPr>
-          <w:rFonts w:ascii="Arial" w:hAnsi="Arial" w:cs="Arial"/>
-          <w:sz w:val="22"/>
-          <w:szCs w:val="22"/>
-          <w:lang w:val="en-GB" w:eastAsia="en-GB"/>
-        </w:rPr>
-        <w:t>individuals to manage their finances seamlessly.</w:t>
+        <w:t>This project's overall scope is to create a digital banking and payment application that not only meets the basic needs of users but also anticipates and addresses emerging trends in the digital financial landscape. It aims to provide a secure, user-friendly, and efficient platform for individuals to manage their finances seamlessly.</w:t>
       </w:r>
     </w:p>
     <w:p>
@@ -5355,43 +5247,7 @@
           <w:szCs w:val="22"/>
           <w:lang w:val="en-GB" w:eastAsia="en-GB"/>
         </w:rPr>
-        <w:t xml:space="preserve">Supports iOS version </w:t>
-      </w:r>
-      <w:r>
-        <w:rPr>
-          <w:rFonts w:ascii="Arial" w:hAnsi="Arial" w:cs="Arial"/>
-          <w:sz w:val="22"/>
-          <w:szCs w:val="22"/>
-          <w:lang w:val="en-GB" w:eastAsia="en-GB"/>
-        </w:rPr>
-        <w:t xml:space="preserve">15 </w:t>
-      </w:r>
-      <w:r>
-        <w:rPr>
-          <w:rFonts w:ascii="Arial" w:hAnsi="Arial" w:cs="Arial"/>
-          <w:sz w:val="22"/>
-          <w:szCs w:val="22"/>
-          <w:lang w:val="en-GB" w:eastAsia="en-GB"/>
-        </w:rPr>
-        <w:t xml:space="preserve">and above, Android version </w:t>
-      </w:r>
-      <w:r>
-        <w:rPr>
-          <w:rFonts w:ascii="Arial" w:hAnsi="Arial" w:cs="Arial"/>
-          <w:sz w:val="22"/>
-          <w:szCs w:val="22"/>
-          <w:lang w:val="en-GB" w:eastAsia="en-GB"/>
-        </w:rPr>
-        <w:t>10</w:t>
-      </w:r>
-      <w:r>
-        <w:rPr>
-          <w:rFonts w:ascii="Arial" w:hAnsi="Arial" w:cs="Arial"/>
-          <w:sz w:val="22"/>
-          <w:szCs w:val="22"/>
-          <w:lang w:val="en-GB" w:eastAsia="en-GB"/>
-        </w:rPr>
-        <w:t xml:space="preserve"> and above.</w:t>
+        <w:t>Supports iOS version 15 and above, Android version 10 and above.</w:t>
       </w:r>
     </w:p>
     <w:p>
@@ -6239,17 +6095,17 @@
       <w:pPr>
         <w:pStyle w:val="Heading1"/>
       </w:pPr>
-      <w:bookmarkStart w:id="33" w:name="_Toc439994682"/>
-      <w:bookmarkStart w:id="34" w:name="_Toc439994687"/>
-      <w:bookmarkStart w:id="35" w:name="_Toc26969069"/>
+      <w:bookmarkStart w:id="33" w:name="_Toc439994687"/>
+      <w:bookmarkStart w:id="34" w:name="_Toc26969069"/>
+      <w:bookmarkStart w:id="35" w:name="_Toc439994682"/>
       <w:bookmarkEnd w:id="31"/>
       <w:bookmarkEnd w:id="32"/>
       <w:r>
         <w:lastRenderedPageBreak/>
         <w:t>System Features</w:t>
       </w:r>
+      <w:bookmarkEnd w:id="33"/>
       <w:bookmarkEnd w:id="34"/>
-      <w:bookmarkEnd w:id="35"/>
     </w:p>
     <w:p>
       <w:r>
@@ -6420,7 +6276,11 @@
     <w:p/>
     <w:p/>
     <w:p/>
-    <w:p/>
+    <w:p>
+      <w:r>
+        <w:t>s</w:t>
+      </w:r>
+    </w:p>
     <w:p>
       <w:r>
         <w:rPr>
@@ -8568,21 +8428,8 @@
           <w:szCs w:val="26"/>
           <w:lang w:val="en-GB" w:eastAsia="en-GB"/>
         </w:rPr>
-        <w:t xml:space="preserve">3.5 In-Store </w:t>
-      </w:r>
-      <w:proofErr w:type="spellStart"/>
-      <w:r>
-        <w:rPr>
-          <w:rFonts w:ascii="Arial" w:hAnsi="Arial" w:cs="Arial"/>
-          <w:b/>
-          <w:bCs/>
-          <w:sz w:val="26"/>
-          <w:szCs w:val="26"/>
-          <w:lang w:val="en-GB" w:eastAsia="en-GB"/>
-        </w:rPr>
-        <w:t>Payments</w:t>
-      </w:r>
-      <w:proofErr w:type="spellEnd"/>
+        <w:t>3.5 In-Store Payments</w:t>
+      </w:r>
     </w:p>
     <w:p>
       <w:pPr>
@@ -9028,14 +8875,14 @@
       <w:pPr>
         <w:pStyle w:val="Heading1"/>
       </w:pPr>
-      <w:bookmarkStart w:id="36" w:name="_Toc439994690"/>
+      <w:bookmarkStart w:id="36" w:name="_Toc26969072"/>
       <w:bookmarkStart w:id="37" w:name="_Toc26969077"/>
-      <w:bookmarkStart w:id="38" w:name="_Toc26969072"/>
-      <w:bookmarkEnd w:id="33"/>
+      <w:bookmarkStart w:id="38" w:name="_Toc439994690"/>
+      <w:bookmarkEnd w:id="35"/>
       <w:r>
         <w:t>External Interface Requirements</w:t>
       </w:r>
-      <w:bookmarkEnd w:id="38"/>
+      <w:bookmarkEnd w:id="36"/>
     </w:p>
     <w:p>
       <w:pPr>
@@ -10214,7 +10061,7 @@
       <w:r>
         <w:t>Performance Requirements</w:t>
       </w:r>
-      <w:bookmarkEnd w:id="36"/>
+      <w:bookmarkEnd w:id="38"/>
       <w:bookmarkEnd w:id="46"/>
     </w:p>
     <w:p>
@@ -16050,11 +15897,15 @@
   </w:style>
   <w:style w:type="character" w:default="1" w:styleId="DefaultParagraphFont">
     <w:name w:val="Default Paragraph Font"/>
+    <w:uiPriority w:val="1"/>
     <w:semiHidden/>
+    <w:unhideWhenUsed/>
   </w:style>
   <w:style w:type="table" w:default="1" w:styleId="TableNormal">
     <w:name w:val="Normal Table"/>
+    <w:uiPriority w:val="99"/>
     <w:semiHidden/>
+    <w:unhideWhenUsed/>
     <w:tblPr>
       <w:tblInd w:w="0" w:type="dxa"/>
       <w:tblCellMar>
@@ -16067,7 +15918,9 @@
   </w:style>
   <w:style w:type="numbering" w:default="1" w:styleId="NoList">
     <w:name w:val="No List"/>
+    <w:uiPriority w:val="99"/>
     <w:semiHidden/>
+    <w:unhideWhenUsed/>
   </w:style>
   <w:style w:type="paragraph" w:styleId="Footer">
     <w:name w:val="footer"/>

</xml_diff>